<commit_message>
Add a github push steps and changing the branch into (main)
</commit_message>
<xml_diff>
--- a/Git and GitHub Full [Git&GitHub].docx
+++ b/Git and GitHub Full [Git&GitHub].docx
@@ -17,7 +17,7 @@
           <w:color w:val="980000"/>
           <w:u w:val="single"/>
         </w:rPr>
-        <w:t>## Git and GitHub ##</w:t>
+        <w:t xml:space="preserve">   ## Git and GitHub ##</w:t>
       </w:r>
     </w:p>
     <w:p>
@@ -1785,6 +1785,31 @@
     <w:p>
       <w:pPr>
         <w:rPr>
+          <w:color w:val="0000FF"/>
+        </w:rPr>
+      </w:pPr>
+      <w:r>
+        <w:rPr>
+          <w:rFonts w:ascii="Arial Unicode MS" w:eastAsia="Arial Unicode MS" w:hAnsi="Arial Unicode MS" w:cs="Arial Unicode MS"/>
+        </w:rPr>
+        <w:t xml:space="preserve">→ </w:t>
+      </w:r>
+      <w:r>
+        <w:rPr>
+          <w:color w:val="0000FF"/>
+        </w:rPr>
+        <w:t>git branch -M main</w:t>
+      </w:r>
+    </w:p>
+    <w:p>
+      <w:r>
+        <w:t>* To make all the commit on “main” branch</w:t>
+      </w:r>
+    </w:p>
+    <w:p/>
+    <w:p>
+      <w:pPr>
+        <w:rPr>
           <w:color w:val="FF0000"/>
         </w:rPr>
       </w:pPr>
@@ -1872,6 +1897,42 @@
     <w:p>
       <w:r>
         <w:t>* To get more info.</w:t>
+      </w:r>
+    </w:p>
+    <w:p/>
+    <w:p>
+      <w:pPr>
+        <w:rPr>
+          <w:color w:val="0000FF"/>
+        </w:rPr>
+      </w:pPr>
+      <w:r>
+        <w:rPr>
+          <w:rFonts w:ascii="Arial Unicode MS" w:eastAsia="Arial Unicode MS" w:hAnsi="Arial Unicode MS" w:cs="Arial Unicode MS"/>
+        </w:rPr>
+        <w:t xml:space="preserve">→ </w:t>
+      </w:r>
+      <w:r>
+        <w:rPr>
+          <w:color w:val="0000FF"/>
+        </w:rPr>
+        <w:t>git push -u origin main</w:t>
+      </w:r>
+    </w:p>
+    <w:p>
+      <w:r>
+        <w:t>* To send “push” the local repo into "origin"</w:t>
+      </w:r>
+    </w:p>
+    <w:p>
+      <w:r>
+        <w:t xml:space="preserve">alias from </w:t>
+      </w:r>
+      <w:r>
+        <w:t>“main”</w:t>
+      </w:r>
+      <w:r>
+        <w:t xml:space="preserve"> brunch</w:t>
       </w:r>
     </w:p>
     <w:p/>
@@ -2420,7 +2481,7 @@
   <w:style w:type="paragraph" w:default="1" w:styleId="Normal">
     <w:name w:val="Normal"/>
     <w:qFormat/>
-    <w:rsid w:val="000B4A48"/>
+    <w:rsid w:val="00CA2E83"/>
   </w:style>
   <w:style w:type="paragraph" w:styleId="Heading1">
     <w:name w:val="heading 1"/>
@@ -2538,7 +2599,6 @@
   <w:style w:type="character" w:default="1" w:styleId="DefaultParagraphFont">
     <w:name w:val="Default Paragraph Font"/>
     <w:uiPriority w:val="1"/>
-    <w:semiHidden/>
     <w:unhideWhenUsed/>
   </w:style>
   <w:style w:type="table" w:default="1" w:styleId="TableNormal">
@@ -2594,6 +2654,17 @@
       <w:sz w:val="30"/>
       <w:szCs w:val="30"/>
     </w:rPr>
+  </w:style>
+  <w:style w:type="paragraph" w:styleId="ListParagraph">
+    <w:name w:val="List Paragraph"/>
+    <w:basedOn w:val="Normal"/>
+    <w:uiPriority w:val="34"/>
+    <w:qFormat/>
+    <w:rsid w:val="00CA2E83"/>
+    <w:pPr>
+      <w:ind w:left="720"/>
+      <w:contextualSpacing/>
+    </w:pPr>
   </w:style>
 </w:styles>
 </file>

</xml_diff>

<commit_message>
add how to remove tracked file from tracking without deleting the original file & How to add it to gitignore
</commit_message>
<xml_diff>
--- a/Git and GitHub Full [Git&GitHub].docx
+++ b/Git and GitHub Full [Git&GitHub].docx
@@ -1,6 +1,6 @@
 
 <file path=word/document.xml><?xml version="1.0" encoding="utf-8"?>
-<w:document xmlns:wpc="http://schemas.microsoft.com/office/word/2010/wordprocessingCanvas" xmlns:cx="http://schemas.microsoft.com/office/drawing/2014/chartex" xmlns:cx1="http://schemas.microsoft.com/office/drawing/2015/9/8/chartex" xmlns:cx2="http://schemas.microsoft.com/office/drawing/2015/10/21/chartex" xmlns:cx3="http://schemas.microsoft.com/office/drawing/2016/5/9/chartex" xmlns:cx4="http://schemas.microsoft.com/office/drawing/2016/5/10/chartex" xmlns:cx5="http://schemas.microsoft.com/office/drawing/2016/5/11/chartex" xmlns:cx6="http://schemas.microsoft.com/office/drawing/2016/5/12/chartex" xmlns:cx7="http://schemas.microsoft.com/office/drawing/2016/5/13/chartex" xmlns:cx8="http://schemas.microsoft.com/office/drawing/2016/5/14/chartex" xmlns:mc="http://schemas.openxmlformats.org/markup-compatibility/2006" xmlns:aink="http://schemas.microsoft.com/office/drawing/2016/ink" xmlns:am3d="http://schemas.microsoft.com/office/drawing/2017/model3d" xmlns:o="urn:schemas-microsoft-com:office:office" xmlns:oel="http://schemas.microsoft.com/office/2019/extlst" xmlns:r="http://schemas.openxmlformats.org/officeDocument/2006/relationships" xmlns:m="http://schemas.openxmlformats.org/officeDocument/2006/math" xmlns:v="urn:schemas-microsoft-com:vml" xmlns:wp14="http://schemas.microsoft.com/office/word/2010/wordprocessingDrawing" xmlns:wp="http://schemas.openxmlformats.org/drawingml/2006/wordprocessingDrawing" xmlns:w10="urn:schemas-microsoft-com:office:word" xmlns:w="http://schemas.openxmlformats.org/wordprocessingml/2006/main" xmlns:w14="http://schemas.microsoft.com/office/word/2010/wordml" xmlns:w15="http://schemas.microsoft.com/office/word/2012/wordml" xmlns:w16cex="http://schemas.microsoft.com/office/word/2018/wordml/cex" xmlns:w16cid="http://schemas.microsoft.com/office/word/2016/wordml/cid" xmlns:w16="http://schemas.microsoft.com/office/word/2018/wordml" xmlns:w16du="http://schemas.microsoft.com/office/word/2023/wordml/word16du" xmlns:w16sdtdh="http://schemas.microsoft.com/office/word/2020/wordml/sdtdatahash" xmlns:w16sdtfl="http://schemas.microsoft.com/office/word/2024/wordml/sdtformatlock" xmlns:w16se="http://schemas.microsoft.com/office/word/2015/wordml/symex" xmlns:wpg="http://schemas.microsoft.com/office/word/2010/wordprocessingGroup" xmlns:wpi="http://schemas.microsoft.com/office/word/2010/wordprocessingInk" xmlns:wne="http://schemas.microsoft.com/office/word/2006/wordml" xmlns:wps="http://schemas.microsoft.com/office/word/2010/wordprocessingShape" mc:Ignorable="w14 w15 w16se w16cid w16 w16cex w16sdtdh w16sdtfl w16du wp14">
+<w:document xmlns:wpc="http://schemas.microsoft.com/office/word/2010/wordprocessingCanvas" xmlns:cx="http://schemas.microsoft.com/office/drawing/2014/chartex" xmlns:cx1="http://schemas.microsoft.com/office/drawing/2015/9/8/chartex" xmlns:cx2="http://schemas.microsoft.com/office/drawing/2015/10/21/chartex" xmlns:cx3="http://schemas.microsoft.com/office/drawing/2016/5/9/chartex" xmlns:cx4="http://schemas.microsoft.com/office/drawing/2016/5/10/chartex" xmlns:cx5="http://schemas.microsoft.com/office/drawing/2016/5/11/chartex" xmlns:cx6="http://schemas.microsoft.com/office/drawing/2016/5/12/chartex" xmlns:cx7="http://schemas.microsoft.com/office/drawing/2016/5/13/chartex" xmlns:cx8="http://schemas.microsoft.com/office/drawing/2016/5/14/chartex" xmlns:mc="http://schemas.openxmlformats.org/markup-compatibility/2006" xmlns:aink="http://schemas.microsoft.com/office/drawing/2016/ink" xmlns:am3d="http://schemas.microsoft.com/office/drawing/2017/model3d" xmlns:o="urn:schemas-microsoft-com:office:office" xmlns:r="http://schemas.openxmlformats.org/officeDocument/2006/relationships" xmlns:m="http://schemas.openxmlformats.org/officeDocument/2006/math" xmlns:v="urn:schemas-microsoft-com:vml" xmlns:wp14="http://schemas.microsoft.com/office/word/2010/wordprocessingDrawing" xmlns:wp="http://schemas.openxmlformats.org/drawingml/2006/wordprocessingDrawing" xmlns:w10="urn:schemas-microsoft-com:office:word" xmlns:w="http://schemas.openxmlformats.org/wordprocessingml/2006/main" xmlns:w14="http://schemas.microsoft.com/office/word/2010/wordml" xmlns:w15="http://schemas.microsoft.com/office/word/2012/wordml" xmlns:w16cid="http://schemas.microsoft.com/office/word/2016/wordml/cid" xmlns:w16se="http://schemas.microsoft.com/office/word/2015/wordml/symex" xmlns:wpg="http://schemas.microsoft.com/office/word/2010/wordprocessingGroup" xmlns:wpi="http://schemas.microsoft.com/office/word/2010/wordprocessingInk" xmlns:wne="http://schemas.microsoft.com/office/word/2006/wordml" xmlns:wps="http://schemas.microsoft.com/office/word/2010/wordprocessingShape" mc:Ignorable="w14 w15 w16se w16cid wp14">
   <w:body>
     <w:p>
       <w:pPr>
@@ -287,15 +287,7 @@
     <w:p/>
     <w:p>
       <w:r>
-        <w:t xml:space="preserve">* To review and </w:t>
-      </w:r>
-      <w:proofErr w:type="gramStart"/>
-      <w:r>
-        <w:t>Confirm</w:t>
-      </w:r>
-      <w:proofErr w:type="gramEnd"/>
-      <w:r>
-        <w:t xml:space="preserve"> all the </w:t>
+        <w:t xml:space="preserve">* To review and Confirm all the </w:t>
       </w:r>
       <w:proofErr w:type="gramStart"/>
       <w:r>
@@ -482,7 +474,10 @@
     </w:p>
     <w:p>
       <w:r>
-        <w:t>* To create new file inside the selected directory</w:t>
+        <w:t xml:space="preserve">* To create new file inside the selected </w:t>
+      </w:r>
+      <w:r>
+        <w:t>directory</w:t>
       </w:r>
     </w:p>
     <w:p/>
@@ -551,15 +546,475 @@
     </w:p>
     <w:p>
       <w:r>
+        <w:t>* list items</w:t>
+      </w:r>
+    </w:p>
+    <w:p/>
+    <w:p>
+      <w:pPr>
+        <w:autoSpaceDE w:val="0"/>
+        <w:autoSpaceDN w:val="0"/>
+        <w:adjustRightInd w:val="0"/>
+        <w:spacing w:line="240" w:lineRule="auto"/>
+        <w:rPr>
+          <w:rFonts w:ascii="Lucida Console" w:hAnsi="Lucida Console" w:cs="Lucida Console"/>
+          <w:sz w:val="18"/>
+          <w:szCs w:val="18"/>
+        </w:rPr>
+      </w:pPr>
+      <w:r>
+        <w:rPr>
+          <w:rFonts w:ascii="Arial Unicode MS" w:eastAsia="Arial Unicode MS" w:hAnsi="Arial Unicode MS" w:cs="Arial Unicode MS"/>
+        </w:rPr>
+        <w:t xml:space="preserve">→ </w:t>
+      </w:r>
+      <w:r>
+        <w:rPr>
+          <w:color w:val="0000FF"/>
+        </w:rPr>
+        <w:t xml:space="preserve">echo </w:t>
+      </w:r>
+      <w:r>
+        <w:rPr>
+          <w:color w:val="0000FF"/>
+        </w:rPr>
+        <w:t>"path/to/yourfile.ext"</w:t>
+      </w:r>
+      <w:r>
+        <w:rPr>
+          <w:color w:val="0000FF"/>
+        </w:rPr>
+        <w:t xml:space="preserve"> </w:t>
+      </w:r>
+      <w:r>
+        <w:rPr>
+          <w:color w:val="0000FF"/>
+        </w:rPr>
+        <w:t>&gt;</w:t>
+      </w:r>
+      <w:proofErr w:type="gramStart"/>
+      <w:r>
+        <w:rPr>
+          <w:color w:val="0000FF"/>
+        </w:rPr>
+        <w:t>&gt; .gitignore</w:t>
+      </w:r>
+      <w:proofErr w:type="gramEnd"/>
+    </w:p>
+    <w:p>
+      <w:pPr>
+        <w:autoSpaceDE w:val="0"/>
+        <w:autoSpaceDN w:val="0"/>
+        <w:adjustRightInd w:val="0"/>
+        <w:spacing w:line="240" w:lineRule="auto"/>
+        <w:rPr>
+          <w:rFonts w:ascii="Lucida Console" w:hAnsi="Lucida Console" w:cs="Lucida Console"/>
+          <w:sz w:val="18"/>
+          <w:szCs w:val="18"/>
+        </w:rPr>
+      </w:pPr>
+      <w:r>
+        <w:rPr>
+          <w:rFonts w:ascii="Arial Unicode MS" w:eastAsia="Arial Unicode MS" w:hAnsi="Arial Unicode MS" w:cs="Arial Unicode MS"/>
+          <w:b/>
+          <w:bCs/>
+          <w:u w:val="single"/>
+        </w:rPr>
+        <w:t>Ex.</w:t>
+      </w:r>
+      <w:r>
+        <w:rPr>
+          <w:rFonts w:ascii="Arial Unicode MS" w:eastAsia="Arial Unicode MS" w:hAnsi="Arial Unicode MS" w:cs="Arial Unicode MS"/>
+        </w:rPr>
+        <w:t xml:space="preserve"> </w:t>
+      </w:r>
+      <w:proofErr w:type="gramStart"/>
+      <w:r>
+        <w:rPr>
+          <w:color w:val="0000FF"/>
+        </w:rPr>
+        <w:t>echo .env</w:t>
+      </w:r>
+      <w:proofErr w:type="gramEnd"/>
+      <w:r>
+        <w:rPr>
+          <w:color w:val="0000FF"/>
+        </w:rPr>
+        <w:t xml:space="preserve"> &gt;&gt; .gitignore</w:t>
+      </w:r>
+    </w:p>
+    <w:p>
+      <w:r>
+        <w:t>* to stop</w:t>
+      </w:r>
+      <w:r>
+        <w:t xml:space="preserve"> Git </w:t>
+      </w:r>
+      <w:r>
+        <w:t>from</w:t>
+      </w:r>
+      <w:r>
+        <w:t xml:space="preserve"> track the file in the future</w:t>
+      </w:r>
+    </w:p>
+    <w:p>
+      <w:r>
+        <w:br w:type="page"/>
+      </w:r>
+    </w:p>
+    <w:p>
+      <w:pPr>
+        <w:rPr>
+          <w:color w:val="0000FF"/>
+        </w:rPr>
+      </w:pPr>
+      <w:r>
+        <w:rPr>
+          <w:rFonts w:ascii="Arial Unicode MS" w:eastAsia="Arial Unicode MS" w:hAnsi="Arial Unicode MS" w:cs="Arial Unicode MS"/>
+        </w:rPr>
+        <w:lastRenderedPageBreak/>
+        <w:t xml:space="preserve">→ </w:t>
+      </w:r>
+      <w:r>
+        <w:rPr>
+          <w:color w:val="0000FF"/>
+        </w:rPr>
+        <w:t>git status</w:t>
+      </w:r>
+    </w:p>
+    <w:p>
+      <w:r>
+        <w:t>* to show the status of repo.</w:t>
+      </w:r>
+    </w:p>
+    <w:p/>
+    <w:p>
+      <w:pPr>
+        <w:rPr>
+          <w:color w:val="0000FF"/>
+        </w:rPr>
+      </w:pPr>
+      <w:r>
+        <w:rPr>
+          <w:rFonts w:ascii="Arial Unicode MS" w:eastAsia="Arial Unicode MS" w:hAnsi="Arial Unicode MS" w:cs="Arial Unicode MS"/>
+        </w:rPr>
+        <w:t xml:space="preserve">→ </w:t>
+      </w:r>
+      <w:r>
+        <w:rPr>
+          <w:color w:val="0000FF"/>
+        </w:rPr>
+        <w:t>git add filename</w:t>
+      </w:r>
+    </w:p>
+    <w:p>
+      <w:pPr>
+        <w:rPr>
+          <w:color w:val="0000FF"/>
+        </w:rPr>
+      </w:pPr>
+      <w:r>
+        <w:rPr>
+          <w:rFonts w:ascii="Arial Unicode MS" w:eastAsia="Arial Unicode MS" w:hAnsi="Arial Unicode MS" w:cs="Arial Unicode MS"/>
+        </w:rPr>
+        <w:t xml:space="preserve">→ </w:t>
+      </w:r>
+      <w:r>
+        <w:rPr>
+          <w:color w:val="0000FF"/>
+        </w:rPr>
+        <w:t>git add *</w:t>
+      </w:r>
+    </w:p>
+    <w:p>
+      <w:r>
+        <w:t xml:space="preserve">* To add file </w:t>
+      </w:r>
+      <w:r>
+        <w:rPr>
+          <w:b/>
+          <w:u w:val="single"/>
+        </w:rPr>
+        <w:t>or</w:t>
+      </w:r>
+      <w:r>
+        <w:t xml:space="preserve"> all files to the staging state</w:t>
+      </w:r>
+    </w:p>
+    <w:p/>
+    <w:p>
+      <w:pPr>
+        <w:autoSpaceDE w:val="0"/>
+        <w:autoSpaceDN w:val="0"/>
+        <w:adjustRightInd w:val="0"/>
+        <w:spacing w:line="240" w:lineRule="auto"/>
+        <w:rPr>
+          <w:rFonts w:ascii="Lucida Console" w:hAnsi="Lucida Console" w:cs="Lucida Console"/>
+          <w:sz w:val="18"/>
+          <w:szCs w:val="18"/>
+        </w:rPr>
+      </w:pPr>
+      <w:r>
+        <w:rPr>
+          <w:rFonts w:ascii="Arial Unicode MS" w:eastAsia="Arial Unicode MS" w:hAnsi="Arial Unicode MS" w:cs="Arial Unicode MS"/>
+        </w:rPr>
+        <w:t xml:space="preserve">→ </w:t>
+      </w:r>
+      <w:r>
+        <w:rPr>
+          <w:color w:val="0000FF"/>
+        </w:rPr>
+        <w:t>echo "path/to/yourfile.ext"</w:t>
+      </w:r>
+      <w:r>
+        <w:rPr>
+          <w:color w:val="0000FF"/>
+        </w:rPr>
+        <w:t xml:space="preserve"> </w:t>
+      </w:r>
+      <w:r>
+        <w:rPr>
+          <w:color w:val="0000FF"/>
+        </w:rPr>
+        <w:t>&gt;</w:t>
+      </w:r>
+      <w:proofErr w:type="gramStart"/>
+      <w:r>
+        <w:rPr>
+          <w:color w:val="0000FF"/>
+        </w:rPr>
+        <w:t>&gt; .gitignore</w:t>
+      </w:r>
+      <w:proofErr w:type="gramEnd"/>
+    </w:p>
+    <w:p>
+      <w:pPr>
+        <w:autoSpaceDE w:val="0"/>
+        <w:autoSpaceDN w:val="0"/>
+        <w:adjustRightInd w:val="0"/>
+        <w:spacing w:line="240" w:lineRule="auto"/>
+        <w:rPr>
+          <w:rFonts w:ascii="Lucida Console" w:hAnsi="Lucida Console" w:cs="Lucida Console"/>
+          <w:sz w:val="18"/>
+          <w:szCs w:val="18"/>
+        </w:rPr>
+      </w:pPr>
+      <w:r>
+        <w:rPr>
+          <w:rFonts w:ascii="Arial Unicode MS" w:eastAsia="Arial Unicode MS" w:hAnsi="Arial Unicode MS" w:cs="Arial Unicode MS"/>
+          <w:b/>
+          <w:bCs/>
+          <w:u w:val="single"/>
+        </w:rPr>
+        <w:t>Ex.</w:t>
+      </w:r>
+      <w:r>
+        <w:rPr>
+          <w:rFonts w:ascii="Arial Unicode MS" w:eastAsia="Arial Unicode MS" w:hAnsi="Arial Unicode MS" w:cs="Arial Unicode MS"/>
+        </w:rPr>
+        <w:t xml:space="preserve"> </w:t>
+      </w:r>
+      <w:proofErr w:type="gramStart"/>
+      <w:r>
+        <w:rPr>
+          <w:color w:val="0000FF"/>
+        </w:rPr>
+        <w:t>echo .env</w:t>
+      </w:r>
+      <w:proofErr w:type="gramEnd"/>
+      <w:r>
+        <w:rPr>
+          <w:color w:val="0000FF"/>
+        </w:rPr>
+        <w:t xml:space="preserve"> &gt;&gt; .gitignore</w:t>
+      </w:r>
+    </w:p>
+    <w:p>
+      <w:r>
+        <w:t>* to stop Git from track the file in the future</w:t>
+      </w:r>
+    </w:p>
+    <w:p/>
+    <w:p>
+      <w:pPr>
+        <w:autoSpaceDE w:val="0"/>
+        <w:autoSpaceDN w:val="0"/>
+        <w:adjustRightInd w:val="0"/>
+        <w:spacing w:line="240" w:lineRule="auto"/>
+        <w:rPr>
+          <w:rFonts w:ascii="Lucida Console" w:hAnsi="Lucida Console" w:cs="Lucida Console"/>
+          <w:sz w:val="18"/>
+          <w:szCs w:val="18"/>
+        </w:rPr>
+      </w:pPr>
+      <w:r>
+        <w:rPr>
+          <w:rFonts w:ascii="Arial Unicode MS" w:eastAsia="Arial Unicode MS" w:hAnsi="Arial Unicode MS" w:cs="Arial Unicode MS"/>
+        </w:rPr>
+        <w:t xml:space="preserve">→ </w:t>
+      </w:r>
+      <w:r>
+        <w:rPr>
+          <w:color w:val="0000FF"/>
+        </w:rPr>
+        <w:t>git rm --cached path/to/yourfile.ext</w:t>
+      </w:r>
+    </w:p>
+    <w:p>
+      <w:pPr>
+        <w:autoSpaceDE w:val="0"/>
+        <w:autoSpaceDN w:val="0"/>
+        <w:adjustRightInd w:val="0"/>
+        <w:spacing w:line="240" w:lineRule="auto"/>
+        <w:rPr>
+          <w:rFonts w:ascii="Lucida Console" w:hAnsi="Lucida Console" w:cs="Lucida Console"/>
+          <w:sz w:val="18"/>
+          <w:szCs w:val="18"/>
+        </w:rPr>
+      </w:pPr>
+      <w:r>
+        <w:rPr>
+          <w:rFonts w:ascii="Arial Unicode MS" w:eastAsia="Arial Unicode MS" w:hAnsi="Arial Unicode MS" w:cs="Arial Unicode MS"/>
+          <w:b/>
+          <w:bCs/>
+          <w:u w:val="single"/>
+        </w:rPr>
+        <w:t>Ex.</w:t>
+      </w:r>
+      <w:r>
+        <w:rPr>
+          <w:rFonts w:ascii="Arial Unicode MS" w:eastAsia="Arial Unicode MS" w:hAnsi="Arial Unicode MS" w:cs="Arial Unicode MS"/>
+        </w:rPr>
+        <w:t xml:space="preserve"> </w:t>
+      </w:r>
+      <w:bookmarkStart w:id="0" w:name="_GoBack"/>
+      <w:r>
+        <w:rPr>
+          <w:color w:val="0000FF"/>
+        </w:rPr>
+        <w:t>git rm --</w:t>
+      </w:r>
+      <w:proofErr w:type="gramStart"/>
+      <w:r>
+        <w:rPr>
+          <w:color w:val="0000FF"/>
+        </w:rPr>
+        <w:t xml:space="preserve">cached </w:t>
+      </w:r>
+      <w:r>
+        <w:rPr>
+          <w:color w:val="0000FF"/>
+        </w:rPr>
+        <w:t>.env</w:t>
+      </w:r>
+      <w:proofErr w:type="gramEnd"/>
+    </w:p>
+    <w:bookmarkEnd w:id="0"/>
+    <w:p>
+      <w:r>
         <w:t xml:space="preserve">* </w:t>
       </w:r>
+      <w:r>
+        <w:t>--cached tells Git to remove the file only from the index (staging area), not from your working directory (so it stays on disk).</w:t>
+      </w:r>
+    </w:p>
+    <w:p/>
+    <w:p>
+      <w:pPr>
+        <w:rPr>
+          <w:color w:val="0000FF"/>
+        </w:rPr>
+      </w:pPr>
+      <w:r>
+        <w:rPr>
+          <w:rFonts w:ascii="Arial Unicode MS" w:eastAsia="Arial Unicode MS" w:hAnsi="Arial Unicode MS" w:cs="Arial Unicode MS"/>
+        </w:rPr>
+        <w:t xml:space="preserve">→ </w:t>
+      </w:r>
+      <w:r>
+        <w:rPr>
+          <w:color w:val="0000FF"/>
+        </w:rPr>
+        <w:t xml:space="preserve">git commit -m </w:t>
+      </w:r>
+      <w:r>
+        <w:rPr>
+          <w:color w:val="0000FF"/>
+        </w:rPr>
+        <w:t>"Commit"</w:t>
+      </w:r>
+    </w:p>
+    <w:p>
+      <w:r>
+        <w:t>* It means that I will leave a message with this commit</w:t>
+      </w:r>
+    </w:p>
+    <w:p/>
+    <w:p>
+      <w:pPr>
+        <w:rPr>
+          <w:color w:val="0000FF"/>
+        </w:rPr>
+      </w:pPr>
+      <w:r>
+        <w:rPr>
+          <w:rFonts w:ascii="Arial Unicode MS" w:eastAsia="Arial Unicode MS" w:hAnsi="Arial Unicode MS" w:cs="Arial Unicode MS"/>
+        </w:rPr>
+        <w:t xml:space="preserve">→ </w:t>
+      </w:r>
+      <w:r>
+        <w:rPr>
+          <w:color w:val="0000FF"/>
+        </w:rPr>
+        <w:t>git commit -am "Delete files"</w:t>
+      </w:r>
+    </w:p>
+    <w:p>
+      <w:r>
+        <w:t>commit the deletions</w:t>
+      </w:r>
       <w:proofErr w:type="gramStart"/>
       <w:r>
-        <w:t>list</w:t>
+        <w:t xml:space="preserve"> ..</w:t>
       </w:r>
       <w:proofErr w:type="gramEnd"/>
       <w:r>
-        <w:t xml:space="preserve"> items</w:t>
+        <w:t xml:space="preserve"> </w:t>
+      </w:r>
+      <w:r>
+        <w:t xml:space="preserve">After using </w:t>
+      </w:r>
+      <w:r>
+        <w:rPr>
+          <w:color w:val="0000FF"/>
+        </w:rPr>
+        <w:t>git rm</w:t>
+      </w:r>
+      <w:r>
+        <w:t xml:space="preserve"> or deleting the files manually, you must commit</w:t>
+      </w:r>
+    </w:p>
+    <w:p>
+      <w:r>
+        <w:t xml:space="preserve">(If you used </w:t>
+      </w:r>
+      <w:r>
+        <w:rPr>
+          <w:color w:val="0000FF"/>
+        </w:rPr>
+        <w:t>git rm</w:t>
+      </w:r>
+      <w:r>
+        <w:t xml:space="preserve">, this stages the deletions. If you deleted via your file explorer, use </w:t>
+      </w:r>
+      <w:r>
+        <w:rPr>
+          <w:color w:val="0000FF"/>
+        </w:rPr>
+        <w:t>git add -u</w:t>
+      </w:r>
+      <w:r>
+        <w:t xml:space="preserve"> to stage deleted files before committing.)</w:t>
       </w:r>
     </w:p>
     <w:p>
@@ -584,380 +1039,174 @@
         <w:rPr>
           <w:color w:val="0000FF"/>
         </w:rPr>
-        <w:t>git status</w:t>
+        <w:t>git log</w:t>
+      </w:r>
+    </w:p>
+    <w:p>
+      <w:r>
+        <w:t>* show all the commits &amp; their unique IDs.</w:t>
+      </w:r>
+    </w:p>
+    <w:p/>
+    <w:p>
+      <w:pPr>
+        <w:rPr>
+          <w:color w:val="0000FF"/>
+        </w:rPr>
+      </w:pPr>
+      <w:r>
+        <w:rPr>
+          <w:rFonts w:ascii="Arial Unicode MS" w:eastAsia="Arial Unicode MS" w:hAnsi="Arial Unicode MS" w:cs="Arial Unicode MS"/>
+        </w:rPr>
+        <w:t xml:space="preserve">→ </w:t>
+      </w:r>
+      <w:r>
+        <w:rPr>
+          <w:color w:val="0000FF"/>
+        </w:rPr>
+        <w:t>git diff</w:t>
+      </w:r>
+    </w:p>
+    <w:p>
+      <w:r>
+        <w:t>* show the difference between the last 2 commits</w:t>
+      </w:r>
+    </w:p>
+    <w:p/>
+    <w:p>
+      <w:pPr>
+        <w:rPr>
+          <w:color w:val="0000FF"/>
+        </w:rPr>
+      </w:pPr>
+      <w:r>
+        <w:rPr>
+          <w:rFonts w:ascii="Arial Unicode MS" w:eastAsia="Arial Unicode MS" w:hAnsi="Arial Unicode MS" w:cs="Arial Unicode MS"/>
+        </w:rPr>
+        <w:t xml:space="preserve">→ </w:t>
+      </w:r>
+      <w:r>
+        <w:rPr>
+          <w:color w:val="0000FF"/>
+        </w:rPr>
+        <w:t>git log -1</w:t>
+      </w:r>
+    </w:p>
+    <w:p>
+      <w:r>
+        <w:t>* The most recent commit</w:t>
+      </w:r>
+    </w:p>
+    <w:p/>
+    <w:p>
+      <w:pPr>
+        <w:rPr>
+          <w:color w:val="0000FF"/>
+        </w:rPr>
+      </w:pPr>
+      <w:r>
+        <w:rPr>
+          <w:rFonts w:ascii="Arial Unicode MS" w:eastAsia="Arial Unicode MS" w:hAnsi="Arial Unicode MS" w:cs="Arial Unicode MS"/>
+        </w:rPr>
+        <w:t xml:space="preserve">→ </w:t>
+      </w:r>
+      <w:r>
+        <w:rPr>
+          <w:color w:val="0000FF"/>
+        </w:rPr>
+        <w:t>git diff --staged</w:t>
       </w:r>
     </w:p>
     <w:p>
       <w:r>
         <w:t xml:space="preserve">* </w:t>
       </w:r>
+      <w:r>
+        <w:t>the difference between what are in the staged and previous Commit.</w:t>
+      </w:r>
+    </w:p>
+    <w:p>
+      <w:r>
+        <w:br w:type="page"/>
+      </w:r>
+    </w:p>
+    <w:p>
+      <w:pPr>
+        <w:rPr>
+          <w:color w:val="0000FF"/>
+        </w:rPr>
+      </w:pPr>
+      <w:r>
+        <w:rPr>
+          <w:rFonts w:ascii="Arial Unicode MS" w:eastAsia="Arial Unicode MS" w:hAnsi="Arial Unicode MS" w:cs="Arial Unicode MS"/>
+        </w:rPr>
+        <w:lastRenderedPageBreak/>
+        <w:t xml:space="preserve">→ </w:t>
+      </w:r>
+      <w:r>
+        <w:rPr>
+          <w:color w:val="0000FF"/>
+        </w:rPr>
+        <w:t>git diff “ID” “Commit or File”</w:t>
+      </w:r>
+    </w:p>
+    <w:p>
+      <w:r>
+        <w:t xml:space="preserve">* </w:t>
+      </w:r>
       <w:proofErr w:type="gramStart"/>
       <w:r>
-        <w:t>to</w:t>
+        <w:t>ID :first</w:t>
       </w:r>
       <w:proofErr w:type="gramEnd"/>
       <w:r>
-        <w:t xml:space="preserve"> show the status of repo.</w:t>
+        <w:t xml:space="preserve"> 7 letters of the required Commit</w:t>
       </w:r>
     </w:p>
     <w:p/>
     <w:p>
-      <w:pPr>
-        <w:rPr>
-          <w:color w:val="0000FF"/>
-        </w:rPr>
-      </w:pPr>
-      <w:r>
-        <w:rPr>
-          <w:rFonts w:ascii="Arial Unicode MS" w:eastAsia="Arial Unicode MS" w:hAnsi="Arial Unicode MS" w:cs="Arial Unicode MS"/>
-        </w:rPr>
-        <w:t xml:space="preserve">→ </w:t>
-      </w:r>
-      <w:r>
-        <w:rPr>
-          <w:color w:val="0000FF"/>
-        </w:rPr>
-        <w:t>git add filename</w:t>
-      </w:r>
-    </w:p>
-    <w:p>
-      <w:pPr>
-        <w:rPr>
-          <w:color w:val="0000FF"/>
-        </w:rPr>
-      </w:pPr>
-      <w:r>
-        <w:rPr>
-          <w:rFonts w:ascii="Arial Unicode MS" w:eastAsia="Arial Unicode MS" w:hAnsi="Arial Unicode MS" w:cs="Arial Unicode MS"/>
-        </w:rPr>
-        <w:t xml:space="preserve">→ </w:t>
-      </w:r>
-      <w:r>
-        <w:rPr>
-          <w:color w:val="0000FF"/>
-        </w:rPr>
-        <w:t>git add *</w:t>
-      </w:r>
-    </w:p>
-    <w:p>
-      <w:r>
-        <w:t xml:space="preserve">* To add file </w:t>
-      </w:r>
       <w:r>
         <w:rPr>
           <w:b/>
           <w:u w:val="single"/>
         </w:rPr>
-        <w:t>or</w:t>
-      </w:r>
-      <w:r>
-        <w:t xml:space="preserve"> all files to the staging state</w:t>
-      </w:r>
-    </w:p>
-    <w:p/>
-    <w:p>
-      <w:pPr>
-        <w:rPr>
-          <w:color w:val="0000FF"/>
-        </w:rPr>
-      </w:pPr>
-      <w:r>
-        <w:rPr>
-          <w:rFonts w:ascii="Arial Unicode MS" w:eastAsia="Arial Unicode MS" w:hAnsi="Arial Unicode MS" w:cs="Arial Unicode MS"/>
-        </w:rPr>
-        <w:t xml:space="preserve">→ </w:t>
-      </w:r>
-      <w:r>
-        <w:rPr>
-          <w:color w:val="0000FF"/>
-        </w:rPr>
-        <w:t>git commit -m "Commit"</w:t>
-      </w:r>
-    </w:p>
-    <w:p>
-      <w:r>
-        <w:t>* It means that I will leave a message with this commit</w:t>
-      </w:r>
-    </w:p>
-    <w:p/>
-    <w:p>
-      <w:pPr>
-        <w:rPr>
-          <w:color w:val="0000FF"/>
-        </w:rPr>
-      </w:pPr>
-      <w:r>
-        <w:rPr>
-          <w:rFonts w:ascii="Arial Unicode MS" w:eastAsia="Arial Unicode MS" w:hAnsi="Arial Unicode MS" w:cs="Arial Unicode MS"/>
-        </w:rPr>
-        <w:t xml:space="preserve">→ </w:t>
-      </w:r>
-      <w:r>
-        <w:rPr>
-          <w:color w:val="0000FF"/>
-        </w:rPr>
-        <w:t>git commit -am "Delete files"</w:t>
-      </w:r>
-    </w:p>
-    <w:p>
-      <w:r>
-        <w:t>commit the deletions</w:t>
+        <w:t xml:space="preserve">Important </w:t>
       </w:r>
       <w:proofErr w:type="gramStart"/>
       <w:r>
-        <w:t xml:space="preserve"> ..</w:t>
+        <w:rPr>
+          <w:b/>
+          <w:u w:val="single"/>
+        </w:rPr>
+        <w:t>Note :</w:t>
       </w:r>
       <w:proofErr w:type="gramEnd"/>
-      <w:r>
-        <w:t xml:space="preserve"> </w:t>
-      </w:r>
-      <w:r>
-        <w:t xml:space="preserve">After using </w:t>
-      </w:r>
-      <w:r>
-        <w:rPr>
-          <w:color w:val="0000FF"/>
-        </w:rPr>
-        <w:t>git rm</w:t>
-      </w:r>
-      <w:r>
-        <w:t xml:space="preserve"> or deleting the files manually, you must commit</w:t>
-      </w:r>
-    </w:p>
-    <w:p>
-      <w:r>
-        <w:t xml:space="preserve">(If you used </w:t>
-      </w:r>
-      <w:r>
-        <w:rPr>
-          <w:color w:val="0000FF"/>
-        </w:rPr>
-        <w:t>git rm</w:t>
-      </w:r>
-      <w:r>
-        <w:t xml:space="preserve">, this stages the deletions. If you deleted via your file explorer, use </w:t>
-      </w:r>
-      <w:r>
-        <w:rPr>
-          <w:color w:val="0000FF"/>
-        </w:rPr>
-        <w:t>git add -u</w:t>
-      </w:r>
-      <w:r>
-        <w:t xml:space="preserve"> to stage deleted files before committing.)</w:t>
-      </w:r>
-    </w:p>
-    <w:p>
-      <w:r>
-        <w:br w:type="page"/>
-      </w:r>
-    </w:p>
-    <w:p>
-      <w:pPr>
-        <w:rPr>
-          <w:color w:val="0000FF"/>
-        </w:rPr>
-      </w:pPr>
-      <w:r>
-        <w:rPr>
-          <w:rFonts w:ascii="Arial Unicode MS" w:eastAsia="Arial Unicode MS" w:hAnsi="Arial Unicode MS" w:cs="Arial Unicode MS"/>
-        </w:rPr>
-        <w:lastRenderedPageBreak/>
-        <w:t xml:space="preserve">→ </w:t>
-      </w:r>
-      <w:r>
-        <w:rPr>
-          <w:color w:val="0000FF"/>
-        </w:rPr>
-        <w:t>git log</w:t>
-      </w:r>
-    </w:p>
-    <w:p>
-      <w:r>
-        <w:t xml:space="preserve">* </w:t>
+    </w:p>
+    <w:p>
+      <w:r>
+        <w:rPr>
+          <w:rFonts w:ascii="Arial Unicode MS" w:eastAsia="Arial Unicode MS" w:hAnsi="Arial Unicode MS" w:cs="Arial Unicode MS"/>
+        </w:rPr>
+        <w:t xml:space="preserve">→ In Commits log from command </w:t>
+      </w:r>
+      <w:r>
+        <w:rPr>
+          <w:color w:val="0000FF"/>
+        </w:rPr>
+        <w:t xml:space="preserve">git </w:t>
       </w:r>
       <w:proofErr w:type="gramStart"/>
       <w:r>
-        <w:t>show</w:t>
+        <w:rPr>
+          <w:color w:val="0000FF"/>
+        </w:rPr>
+        <w:t>log</w:t>
+      </w:r>
+      <w:r>
+        <w:t xml:space="preserve"> :</w:t>
       </w:r>
       <w:proofErr w:type="gramEnd"/>
       <w:r>
-        <w:t xml:space="preserve"> all the commits &amp; their unique IDs.</w:t>
-      </w:r>
-    </w:p>
-    <w:p/>
-    <w:p>
-      <w:pPr>
-        <w:rPr>
-          <w:color w:val="0000FF"/>
-        </w:rPr>
-      </w:pPr>
-      <w:r>
-        <w:rPr>
-          <w:rFonts w:ascii="Arial Unicode MS" w:eastAsia="Arial Unicode MS" w:hAnsi="Arial Unicode MS" w:cs="Arial Unicode MS"/>
-        </w:rPr>
-        <w:t xml:space="preserve">→ </w:t>
-      </w:r>
-      <w:r>
-        <w:rPr>
-          <w:color w:val="0000FF"/>
-        </w:rPr>
-        <w:t>git diff</w:t>
-      </w:r>
-    </w:p>
-    <w:p>
-      <w:r>
-        <w:t xml:space="preserve">* </w:t>
-      </w:r>
-      <w:proofErr w:type="gramStart"/>
-      <w:r>
-        <w:t>show</w:t>
-      </w:r>
-      <w:proofErr w:type="gramEnd"/>
-      <w:r>
-        <w:t xml:space="preserve"> the difference between the last 2 commits</w:t>
-      </w:r>
-    </w:p>
-    <w:p/>
-    <w:p>
-      <w:pPr>
-        <w:rPr>
-          <w:color w:val="0000FF"/>
-        </w:rPr>
-      </w:pPr>
-      <w:r>
-        <w:rPr>
-          <w:rFonts w:ascii="Arial Unicode MS" w:eastAsia="Arial Unicode MS" w:hAnsi="Arial Unicode MS" w:cs="Arial Unicode MS"/>
-        </w:rPr>
-        <w:t xml:space="preserve">→ </w:t>
-      </w:r>
-      <w:r>
-        <w:rPr>
-          <w:color w:val="0000FF"/>
-        </w:rPr>
-        <w:t>git log -1</w:t>
-      </w:r>
-    </w:p>
-    <w:p>
-      <w:r>
-        <w:t>* The most recent commit</w:t>
-      </w:r>
-    </w:p>
-    <w:p/>
-    <w:p>
-      <w:pPr>
-        <w:rPr>
-          <w:color w:val="0000FF"/>
-        </w:rPr>
-      </w:pPr>
-      <w:r>
-        <w:rPr>
-          <w:rFonts w:ascii="Arial Unicode MS" w:eastAsia="Arial Unicode MS" w:hAnsi="Arial Unicode MS" w:cs="Arial Unicode MS"/>
-        </w:rPr>
-        <w:t xml:space="preserve">→ </w:t>
-      </w:r>
-      <w:r>
-        <w:rPr>
-          <w:color w:val="0000FF"/>
-        </w:rPr>
-        <w:t>git diff --staged</w:t>
-      </w:r>
-    </w:p>
-    <w:p>
-      <w:r>
-        <w:t xml:space="preserve">* </w:t>
-      </w:r>
-      <w:proofErr w:type="gramStart"/>
-      <w:r>
-        <w:t>the</w:t>
-      </w:r>
-      <w:proofErr w:type="gramEnd"/>
-      <w:r>
-        <w:t xml:space="preserve"> difference between what are in the staged and previous Commit.</w:t>
-      </w:r>
-    </w:p>
-    <w:p>
-      <w:r>
-        <w:br w:type="page"/>
-      </w:r>
-    </w:p>
-    <w:p>
-      <w:pPr>
-        <w:rPr>
-          <w:color w:val="0000FF"/>
-        </w:rPr>
-      </w:pPr>
-      <w:r>
-        <w:rPr>
-          <w:rFonts w:ascii="Arial Unicode MS" w:eastAsia="Arial Unicode MS" w:hAnsi="Arial Unicode MS" w:cs="Arial Unicode MS"/>
-        </w:rPr>
-        <w:lastRenderedPageBreak/>
-        <w:t xml:space="preserve">→ </w:t>
-      </w:r>
-      <w:r>
-        <w:rPr>
-          <w:color w:val="0000FF"/>
-        </w:rPr>
-        <w:t>git diff “ID” “Commit or File”</w:t>
-      </w:r>
-    </w:p>
-    <w:p>
-      <w:r>
-        <w:t xml:space="preserve">* </w:t>
-      </w:r>
-      <w:proofErr w:type="gramStart"/>
-      <w:r>
-        <w:t>ID :first</w:t>
-      </w:r>
-      <w:proofErr w:type="gramEnd"/>
-      <w:r>
-        <w:t xml:space="preserve"> 7 letters of the required Commit</w:t>
-      </w:r>
-    </w:p>
-    <w:p/>
-    <w:p>
-      <w:r>
-        <w:rPr>
-          <w:b/>
-          <w:u w:val="single"/>
-        </w:rPr>
-        <w:t xml:space="preserve">Important </w:t>
-      </w:r>
-      <w:proofErr w:type="gramStart"/>
-      <w:r>
-        <w:rPr>
-          <w:b/>
-          <w:u w:val="single"/>
-        </w:rPr>
-        <w:t>Note :</w:t>
-      </w:r>
-      <w:proofErr w:type="gramEnd"/>
-    </w:p>
-    <w:p>
-      <w:r>
-        <w:rPr>
-          <w:rFonts w:ascii="Arial Unicode MS" w:eastAsia="Arial Unicode MS" w:hAnsi="Arial Unicode MS" w:cs="Arial Unicode MS"/>
-        </w:rPr>
-        <w:t xml:space="preserve">→ In Commits log from command </w:t>
-      </w:r>
-      <w:r>
-        <w:rPr>
-          <w:color w:val="0000FF"/>
-        </w:rPr>
-        <w:t xml:space="preserve">git </w:t>
-      </w:r>
-      <w:proofErr w:type="gramStart"/>
-      <w:r>
-        <w:rPr>
-          <w:color w:val="0000FF"/>
-        </w:rPr>
-        <w:t>log</w:t>
-      </w:r>
-      <w:r>
-        <w:t xml:space="preserve"> :</w:t>
-      </w:r>
-      <w:proofErr w:type="gramEnd"/>
-      <w:r>
         <w:t>-</w:t>
       </w:r>
     </w:p>
@@ -1006,7 +1255,10 @@
         <w:t>↑ This is</w:t>
       </w:r>
       <w:r>
-        <w:t xml:space="preserve"> “HEAD~0” which means This is the head of all the changes that we've made.</w:t>
+        <w:t xml:space="preserve"> “HEAD</w:t>
+      </w:r>
+      <w:r>
+        <w:t>~0” which means This is the head of all the changes that we've made.</w:t>
       </w:r>
     </w:p>
     <w:p>
@@ -1261,7 +1513,13 @@
         <w:rPr>
           <w:u w:val="single"/>
         </w:rPr>
-        <w:t xml:space="preserve">of some files into staging </w:t>
+        <w:t>of some files int</w:t>
+      </w:r>
+      <w:r>
+        <w:rPr>
+          <w:u w:val="single"/>
+        </w:rPr>
+        <w:t xml:space="preserve">o staging </w:t>
       </w:r>
       <w:proofErr w:type="gramStart"/>
       <w:r>
@@ -1501,7 +1759,10 @@
     </w:p>
     <w:p>
       <w:r>
-        <w:t>- Removes the changes we've added to the file</w:t>
+        <w:t>- Removes the changes we've added t</w:t>
+      </w:r>
+      <w:r>
+        <w:t>o the file</w:t>
       </w:r>
     </w:p>
     <w:p>
@@ -1586,21 +1847,8 @@
     </w:p>
     <w:p>
       <w:r>
-        <w:t xml:space="preserve">* </w:t>
-      </w:r>
-      <w:proofErr w:type="gramStart"/>
-      <w:r>
-        <w:t>show</w:t>
-      </w:r>
-      <w:proofErr w:type="gramEnd"/>
-      <w:r>
-        <w:t xml:space="preserve"> all the branches </w:t>
-      </w:r>
-      <w:proofErr w:type="gramStart"/>
-      <w:r>
-        <w:t>exists</w:t>
-      </w:r>
-      <w:proofErr w:type="gramEnd"/>
+        <w:t>* show all the branches exists</w:t>
+      </w:r>
     </w:p>
     <w:p/>
     <w:p>
@@ -1638,15 +1886,7 @@
     </w:p>
     <w:p>
       <w:r>
-        <w:t xml:space="preserve">* </w:t>
-      </w:r>
-      <w:proofErr w:type="gramStart"/>
-      <w:r>
-        <w:t>change</w:t>
-      </w:r>
-      <w:proofErr w:type="gramEnd"/>
-      <w:r>
-        <w:t xml:space="preserve"> the branch and select the requested branch.</w:t>
+        <w:t>* change the branch and select the requested branch.</w:t>
       </w:r>
     </w:p>
     <w:p>
@@ -1757,29 +1997,21 @@
     </w:p>
     <w:p>
       <w:r>
-        <w:t xml:space="preserve">After we create GitHub </w:t>
+        <w:t xml:space="preserve">After we create GitHub repo we took the remote repo’s </w:t>
+      </w:r>
+      <w:proofErr w:type="spellStart"/>
+      <w:r>
+        <w:t>url</w:t>
+      </w:r>
+      <w:proofErr w:type="spellEnd"/>
+      <w:r>
+        <w:t xml:space="preserve"> and run the following </w:t>
       </w:r>
       <w:proofErr w:type="gramStart"/>
       <w:r>
-        <w:t>repo</w:t>
+        <w:t>command :</w:t>
       </w:r>
       <w:proofErr w:type="gramEnd"/>
-      <w:r>
-        <w:t xml:space="preserve"> we took the remote repo’s </w:t>
-      </w:r>
-      <w:proofErr w:type="spellStart"/>
-      <w:r>
-        <w:t>url</w:t>
-      </w:r>
-      <w:proofErr w:type="spellEnd"/>
-      <w:r>
-        <w:t xml:space="preserve"> and run the following </w:t>
-      </w:r>
-      <w:proofErr w:type="gramStart"/>
-      <w:r>
-        <w:t>command :</w:t>
-      </w:r>
-      <w:proofErr w:type="gramEnd"/>
     </w:p>
     <w:p/>
     <w:p>
@@ -1798,7 +2030,13 @@
         <w:rPr>
           <w:color w:val="0000FF"/>
         </w:rPr>
-        <w:t>git remote add origin</w:t>
+        <w:t xml:space="preserve">git remote </w:t>
+      </w:r>
+      <w:r>
+        <w:rPr>
+          <w:color w:val="0000FF"/>
+        </w:rPr>
+        <w:t>add origin</w:t>
       </w:r>
       <w:r>
         <w:t xml:space="preserve"> </w:t>
@@ -2023,7 +2261,7 @@
 </file>
 
 <file path=word/styles.xml><?xml version="1.0" encoding="utf-8"?>
-<w:styles xmlns:mc="http://schemas.openxmlformats.org/markup-compatibility/2006" xmlns:r="http://schemas.openxmlformats.org/officeDocument/2006/relationships" xmlns:w="http://schemas.openxmlformats.org/wordprocessingml/2006/main" xmlns:w14="http://schemas.microsoft.com/office/word/2010/wordml" xmlns:w15="http://schemas.microsoft.com/office/word/2012/wordml" xmlns:w16cex="http://schemas.microsoft.com/office/word/2018/wordml/cex" xmlns:w16cid="http://schemas.microsoft.com/office/word/2016/wordml/cid" xmlns:w16="http://schemas.microsoft.com/office/word/2018/wordml" xmlns:w16du="http://schemas.microsoft.com/office/word/2023/wordml/word16du" xmlns:w16sdtdh="http://schemas.microsoft.com/office/word/2020/wordml/sdtdatahash" xmlns:w16sdtfl="http://schemas.microsoft.com/office/word/2024/wordml/sdtformatlock" xmlns:w16se="http://schemas.microsoft.com/office/word/2015/wordml/symex" mc:Ignorable="w14 w15 w16se w16cid w16 w16cex w16sdtdh w16sdtfl w16du">
+<w:styles xmlns:mc="http://schemas.openxmlformats.org/markup-compatibility/2006" xmlns:r="http://schemas.openxmlformats.org/officeDocument/2006/relationships" xmlns:w="http://schemas.openxmlformats.org/wordprocessingml/2006/main" xmlns:w14="http://schemas.microsoft.com/office/word/2010/wordml" xmlns:w15="http://schemas.microsoft.com/office/word/2012/wordml" xmlns:w16cid="http://schemas.microsoft.com/office/word/2016/wordml/cid" xmlns:w16se="http://schemas.microsoft.com/office/word/2015/wordml/symex" mc:Ignorable="w14 w15 w16se w16cid">
   <w:docDefaults>
     <w:rPrDefault>
       <w:rPr>
@@ -2039,7 +2277,7 @@
       </w:pPr>
     </w:pPrDefault>
   </w:docDefaults>
-  <w:latentStyles w:defLockedState="0" w:defUIPriority="99" w:defSemiHidden="0" w:defUnhideWhenUsed="0" w:defQFormat="0" w:count="376">
+  <w:latentStyles w:defLockedState="0" w:defUIPriority="99" w:defSemiHidden="0" w:defUnhideWhenUsed="0" w:defQFormat="0" w:count="375">
     <w:lsdException w:name="Normal" w:uiPriority="0" w:qFormat="1"/>
     <w:lsdException w:name="heading 1" w:uiPriority="9" w:qFormat="1"/>
     <w:lsdException w:name="heading 2" w:semiHidden="1" w:uiPriority="9" w:unhideWhenUsed="1" w:qFormat="1"/>
@@ -2415,12 +2653,11 @@
     <w:lsdException w:name="Smart Hyperlink" w:semiHidden="1" w:unhideWhenUsed="1"/>
     <w:lsdException w:name="Hashtag" w:semiHidden="1" w:unhideWhenUsed="1"/>
     <w:lsdException w:name="Unresolved Mention" w:semiHidden="1" w:unhideWhenUsed="1"/>
-    <w:lsdException w:name="Smart Link" w:semiHidden="1" w:unhideWhenUsed="1"/>
   </w:latentStyles>
   <w:style w:type="paragraph" w:default="1" w:styleId="Normal">
     <w:name w:val="Normal"/>
     <w:qFormat/>
-    <w:rsid w:val="000B4A48"/>
+    <w:rsid w:val="0066133F"/>
   </w:style>
   <w:style w:type="paragraph" w:styleId="Heading1">
     <w:name w:val="heading 1"/>
@@ -2594,6 +2831,17 @@
       <w:sz w:val="30"/>
       <w:szCs w:val="30"/>
     </w:rPr>
+  </w:style>
+  <w:style w:type="paragraph" w:styleId="ListParagraph">
+    <w:name w:val="List Paragraph"/>
+    <w:basedOn w:val="Normal"/>
+    <w:uiPriority w:val="34"/>
+    <w:qFormat/>
+    <w:rsid w:val="0066133F"/>
+    <w:pPr>
+      <w:ind w:left="720"/>
+      <w:contextualSpacing/>
+    </w:pPr>
   </w:style>
 </w:styles>
 </file>

</xml_diff>

<commit_message>
Add a few branching manipulation + deleting local & remote branch
</commit_message>
<xml_diff>
--- a/Git and GitHub Full [Git&GitHub].docx
+++ b/Git and GitHub Full [Git&GitHub].docx
@@ -1020,6 +1020,12 @@
       <w:r>
         <w:t>* show all the commits &amp; their unique IDs.</w:t>
       </w:r>
+      <w:r>
+        <w:t xml:space="preserve"> (Use “q” </w:t>
+      </w:r>
+      <w:r>
+        <w:t>button to exit the log)</w:t>
+      </w:r>
     </w:p>
     <w:p/>
     <w:p>
@@ -1848,6 +1854,170 @@
         <w:t>* change the branch and select the requested branch.</w:t>
       </w:r>
     </w:p>
+    <w:p/>
+    <w:p>
+      <w:pPr>
+        <w:rPr>
+          <w:color w:val="0000FF"/>
+        </w:rPr>
+      </w:pPr>
+      <w:r>
+        <w:rPr>
+          <w:rFonts w:ascii="Arial Unicode MS" w:eastAsia="Arial Unicode MS" w:hAnsi="Arial Unicode MS" w:cs="Arial Unicode MS"/>
+        </w:rPr>
+        <w:t xml:space="preserve">→ </w:t>
+      </w:r>
+      <w:r>
+        <w:rPr>
+          <w:color w:val="0000FF"/>
+        </w:rPr>
+        <w:t xml:space="preserve">git branch -d </w:t>
+      </w:r>
+      <w:proofErr w:type="spellStart"/>
+      <w:r>
+        <w:rPr>
+          <w:color w:val="0000FF"/>
+        </w:rPr>
+        <w:t>branch_name</w:t>
+      </w:r>
+      <w:proofErr w:type="spellEnd"/>
+    </w:p>
+    <w:p>
+      <w:pPr>
+        <w:rPr>
+          <w:color w:val="0000FF"/>
+        </w:rPr>
+      </w:pPr>
+      <w:r>
+        <w:rPr>
+          <w:rFonts w:ascii="Arial Unicode MS" w:eastAsia="Arial Unicode MS" w:hAnsi="Arial Unicode MS" w:cs="Arial Unicode MS"/>
+        </w:rPr>
+        <w:t xml:space="preserve">→ </w:t>
+      </w:r>
+      <w:r>
+        <w:rPr>
+          <w:color w:val="0000FF"/>
+        </w:rPr>
+        <w:t xml:space="preserve">git branch -D </w:t>
+      </w:r>
+      <w:proofErr w:type="spellStart"/>
+      <w:r>
+        <w:rPr>
+          <w:color w:val="0000FF"/>
+        </w:rPr>
+        <w:t>branch_name</w:t>
+      </w:r>
+      <w:proofErr w:type="spellEnd"/>
+    </w:p>
+    <w:p>
+      <w:r>
+        <w:t>* Use -d to delete the branch only if it has been fully merged.</w:t>
+      </w:r>
+    </w:p>
+    <w:p>
+      <w:r>
+        <w:t xml:space="preserve">* </w:t>
+      </w:r>
+      <w:r>
+        <w:t>Use -D (capital D) to force delete, even if it hasn’t been merged</w:t>
+      </w:r>
+    </w:p>
+    <w:p>
+      <w:pPr>
+        <w:rPr>
+          <w:color w:val="0000FF"/>
+        </w:rPr>
+      </w:pPr>
+    </w:p>
+    <w:p>
+      <w:pPr>
+        <w:rPr>
+          <w:color w:val="0000FF"/>
+        </w:rPr>
+      </w:pPr>
+      <w:r>
+        <w:rPr>
+          <w:rFonts w:ascii="Arial Unicode MS" w:eastAsia="Arial Unicode MS" w:hAnsi="Arial Unicode MS" w:cs="Arial Unicode MS"/>
+        </w:rPr>
+        <w:t xml:space="preserve">→ </w:t>
+      </w:r>
+      <w:r>
+        <w:rPr>
+          <w:color w:val="0000FF"/>
+        </w:rPr>
+        <w:t xml:space="preserve">git push origin --delete </w:t>
+      </w:r>
+      <w:proofErr w:type="spellStart"/>
+      <w:r>
+        <w:rPr>
+          <w:color w:val="0000FF"/>
+        </w:rPr>
+        <w:t>branch_name</w:t>
+      </w:r>
+      <w:proofErr w:type="spellEnd"/>
+    </w:p>
+    <w:p>
+      <w:pPr>
+        <w:rPr>
+          <w:color w:val="0000FF"/>
+        </w:rPr>
+      </w:pPr>
+      <w:r>
+        <w:rPr>
+          <w:rFonts w:ascii="Arial Unicode MS" w:eastAsia="Arial Unicode MS" w:hAnsi="Arial Unicode MS" w:cs="Arial Unicode MS"/>
+        </w:rPr>
+        <w:t xml:space="preserve">→ </w:t>
+      </w:r>
+      <w:r>
+        <w:rPr>
+          <w:color w:val="0000FF"/>
+        </w:rPr>
+        <w:t>git push origin :</w:t>
+      </w:r>
+      <w:proofErr w:type="spellStart"/>
+      <w:r>
+        <w:rPr>
+          <w:color w:val="0000FF"/>
+        </w:rPr>
+        <w:t>branch_name</w:t>
+      </w:r>
+      <w:proofErr w:type="spellEnd"/>
+      <w:r>
+        <w:rPr>
+          <w:color w:val="0000FF"/>
+        </w:rPr>
+        <w:t xml:space="preserve"> </w:t>
+      </w:r>
+      <w:r>
+        <w:t>(</w:t>
+      </w:r>
+      <w:r>
+        <w:rPr>
+          <w:rFonts w:ascii="Segoe UI" w:hAnsi="Segoe UI" w:cs="Segoe UI"/>
+          <w:color w:val="1F2328"/>
+          <w:shd w:val="clear" w:color="auto" w:fill="FFFFFF"/>
+        </w:rPr>
+        <w:t>older syntax</w:t>
+      </w:r>
+      <w:bookmarkStart w:id="0" w:name="_GoBack"/>
+      <w:bookmarkEnd w:id="0"/>
+      <w:r>
+        <w:t>)</w:t>
+      </w:r>
+    </w:p>
+    <w:p>
+      <w:r>
+        <w:t xml:space="preserve">* </w:t>
+      </w:r>
+      <w:r>
+        <w:t>Delete a remote branch</w:t>
+      </w:r>
+      <w:r>
+        <w:t>.</w:t>
+      </w:r>
+    </w:p>
+    <w:p/>
+    <w:p/>
     <w:p>
       <w:r>
         <w:br w:type="page"/>
@@ -1953,8 +2123,6 @@
         <w:lastRenderedPageBreak/>
         <w:t>*GitHub*</w:t>
       </w:r>
-      <w:bookmarkStart w:id="0" w:name="_GoBack"/>
-      <w:bookmarkEnd w:id="0"/>
     </w:p>
     <w:p>
       <w:r>
@@ -2664,7 +2832,7 @@
   <w:style w:type="paragraph" w:default="1" w:styleId="Normal">
     <w:name w:val="Normal"/>
     <w:qFormat/>
-    <w:rsid w:val="0066133F"/>
+    <w:rsid w:val="00F01A3F"/>
   </w:style>
   <w:style w:type="paragraph" w:styleId="Heading1">
     <w:name w:val="heading 1"/>

</xml_diff>